<commit_message>
Added Table of Contents to Deca-Cube GDD Draft
</commit_message>
<xml_diff>
--- a/Documents/Deca-Cube GDD Draft 1.docx
+++ b/Documents/Deca-Cube GDD Draft 1.docx
@@ -397,6 +397,1962 @@
         <w:t>Table of Contents</w:t>
       </w:r>
     </w:p>
+    <w:sdt>
+      <w:sdtPr>
+        <w:id w:val="-724678896"/>
+        <w:docPartObj>
+          <w:docPartGallery w:val="Table of Contents"/>
+          <w:docPartUnique/>
+        </w:docPartObj>
+      </w:sdtPr>
+      <w:sdtEndPr>
+        <w:rPr>
+          <w:rFonts w:asciiTheme="minorHAnsi" w:eastAsiaTheme="minorHAnsi" w:hAnsiTheme="minorHAnsi" w:cstheme="minorBidi"/>
+          <w:b/>
+          <w:bCs/>
+          <w:noProof/>
+          <w:color w:val="auto"/>
+          <w:kern w:val="2"/>
+          <w:sz w:val="22"/>
+          <w:szCs w:val="22"/>
+          <w:lang w:val="en-CA"/>
+          <w14:ligatures w14:val="standardContextual"/>
+        </w:rPr>
+      </w:sdtEndPr>
+      <w:sdtContent>
+        <w:p>
+          <w:pPr>
+            <w:pStyle w:val="TOCHeading"/>
+          </w:pPr>
+          <w:r>
+            <w:t>Contents</w:t>
+          </w:r>
+        </w:p>
+        <w:p>
+          <w:pPr>
+            <w:pStyle w:val="TOC1"/>
+            <w:tabs>
+              <w:tab w:val="right" w:leader="dot" w:pos="9350"/>
+            </w:tabs>
+            <w:rPr>
+              <w:noProof/>
+            </w:rPr>
+          </w:pPr>
+          <w:r>
+            <w:fldChar w:fldCharType="begin"/>
+          </w:r>
+          <w:r>
+            <w:instrText xml:space="preserve"> TOC \o "1-3" \h \z \u </w:instrText>
+          </w:r>
+          <w:r>
+            <w:fldChar w:fldCharType="separate"/>
+          </w:r>
+          <w:hyperlink w:anchor="_Toc187846474" w:history="1">
+            <w:r>
+              <w:rPr>
+                <w:rStyle w:val="Hyperlink"/>
+                <w:noProof/>
+              </w:rPr>
+              <w:t>Overview</w:t>
+            </w:r>
+            <w:r>
+              <w:rPr>
+                <w:noProof/>
+                <w:webHidden/>
+              </w:rPr>
+              <w:tab/>
+            </w:r>
+            <w:r>
+              <w:rPr>
+                <w:noProof/>
+                <w:webHidden/>
+              </w:rPr>
+              <w:fldChar w:fldCharType="begin"/>
+            </w:r>
+            <w:r>
+              <w:rPr>
+                <w:noProof/>
+                <w:webHidden/>
+              </w:rPr>
+              <w:instrText xml:space="preserve"> PAGEREF _Toc187846474 \h </w:instrText>
+            </w:r>
+            <w:r>
+              <w:rPr>
+                <w:noProof/>
+                <w:webHidden/>
+              </w:rPr>
+            </w:r>
+            <w:r>
+              <w:rPr>
+                <w:noProof/>
+                <w:webHidden/>
+              </w:rPr>
+              <w:fldChar w:fldCharType="separate"/>
+            </w:r>
+            <w:r>
+              <w:rPr>
+                <w:noProof/>
+                <w:webHidden/>
+              </w:rPr>
+              <w:t>4</w:t>
+            </w:r>
+            <w:r>
+              <w:rPr>
+                <w:noProof/>
+                <w:webHidden/>
+              </w:rPr>
+              <w:fldChar w:fldCharType="end"/>
+            </w:r>
+          </w:hyperlink>
+        </w:p>
+        <w:p>
+          <w:pPr>
+            <w:pStyle w:val="TOC2"/>
+            <w:tabs>
+              <w:tab w:val="right" w:leader="dot" w:pos="9350"/>
+            </w:tabs>
+            <w:rPr>
+              <w:noProof/>
+            </w:rPr>
+          </w:pPr>
+          <w:hyperlink w:anchor="_Toc187846475" w:history="1">
+            <w:r>
+              <w:rPr>
+                <w:rStyle w:val="Hyperlink"/>
+                <w:noProof/>
+              </w:rPr>
+              <w:t>Concept</w:t>
+            </w:r>
+            <w:r>
+              <w:rPr>
+                <w:noProof/>
+                <w:webHidden/>
+              </w:rPr>
+              <w:tab/>
+            </w:r>
+            <w:r>
+              <w:rPr>
+                <w:noProof/>
+                <w:webHidden/>
+              </w:rPr>
+              <w:fldChar w:fldCharType="begin"/>
+            </w:r>
+            <w:r>
+              <w:rPr>
+                <w:noProof/>
+                <w:webHidden/>
+              </w:rPr>
+              <w:instrText xml:space="preserve"> PAGEREF _Toc187846475 \h </w:instrText>
+            </w:r>
+            <w:r>
+              <w:rPr>
+                <w:noProof/>
+                <w:webHidden/>
+              </w:rPr>
+            </w:r>
+            <w:r>
+              <w:rPr>
+                <w:noProof/>
+                <w:webHidden/>
+              </w:rPr>
+              <w:fldChar w:fldCharType="separate"/>
+            </w:r>
+            <w:r>
+              <w:rPr>
+                <w:noProof/>
+                <w:webHidden/>
+              </w:rPr>
+              <w:t>4</w:t>
+            </w:r>
+            <w:r>
+              <w:rPr>
+                <w:noProof/>
+                <w:webHidden/>
+              </w:rPr>
+              <w:fldChar w:fldCharType="end"/>
+            </w:r>
+          </w:hyperlink>
+        </w:p>
+        <w:p>
+          <w:pPr>
+            <w:pStyle w:val="TOC2"/>
+            <w:tabs>
+              <w:tab w:val="right" w:leader="dot" w:pos="9350"/>
+            </w:tabs>
+            <w:rPr>
+              <w:noProof/>
+            </w:rPr>
+          </w:pPr>
+          <w:hyperlink w:anchor="_Toc187846476" w:history="1">
+            <w:r>
+              <w:rPr>
+                <w:rStyle w:val="Hyperlink"/>
+                <w:noProof/>
+              </w:rPr>
+              <w:t>Intended Use</w:t>
+            </w:r>
+            <w:r>
+              <w:rPr>
+                <w:noProof/>
+                <w:webHidden/>
+              </w:rPr>
+              <w:tab/>
+            </w:r>
+            <w:r>
+              <w:rPr>
+                <w:noProof/>
+                <w:webHidden/>
+              </w:rPr>
+              <w:fldChar w:fldCharType="begin"/>
+            </w:r>
+            <w:r>
+              <w:rPr>
+                <w:noProof/>
+                <w:webHidden/>
+              </w:rPr>
+              <w:instrText xml:space="preserve"> PAGEREF _Toc187846476 \h </w:instrText>
+            </w:r>
+            <w:r>
+              <w:rPr>
+                <w:noProof/>
+                <w:webHidden/>
+              </w:rPr>
+            </w:r>
+            <w:r>
+              <w:rPr>
+                <w:noProof/>
+                <w:webHidden/>
+              </w:rPr>
+              <w:fldChar w:fldCharType="separate"/>
+            </w:r>
+            <w:r>
+              <w:rPr>
+                <w:noProof/>
+                <w:webHidden/>
+              </w:rPr>
+              <w:t>4</w:t>
+            </w:r>
+            <w:r>
+              <w:rPr>
+                <w:noProof/>
+                <w:webHidden/>
+              </w:rPr>
+              <w:fldChar w:fldCharType="end"/>
+            </w:r>
+          </w:hyperlink>
+        </w:p>
+        <w:p>
+          <w:pPr>
+            <w:pStyle w:val="TOC2"/>
+            <w:tabs>
+              <w:tab w:val="right" w:leader="dot" w:pos="9350"/>
+            </w:tabs>
+            <w:rPr>
+              <w:noProof/>
+            </w:rPr>
+          </w:pPr>
+          <w:hyperlink w:anchor="_Toc187846477" w:history="1">
+            <w:r>
+              <w:rPr>
+                <w:rStyle w:val="Hyperlink"/>
+                <w:noProof/>
+              </w:rPr>
+              <w:t>Target Audience</w:t>
+            </w:r>
+            <w:r>
+              <w:rPr>
+                <w:noProof/>
+                <w:webHidden/>
+              </w:rPr>
+              <w:tab/>
+            </w:r>
+            <w:r>
+              <w:rPr>
+                <w:noProof/>
+                <w:webHidden/>
+              </w:rPr>
+              <w:fldChar w:fldCharType="begin"/>
+            </w:r>
+            <w:r>
+              <w:rPr>
+                <w:noProof/>
+                <w:webHidden/>
+              </w:rPr>
+              <w:instrText xml:space="preserve"> PAGEREF _Toc187846477 \h </w:instrText>
+            </w:r>
+            <w:r>
+              <w:rPr>
+                <w:noProof/>
+                <w:webHidden/>
+              </w:rPr>
+            </w:r>
+            <w:r>
+              <w:rPr>
+                <w:noProof/>
+                <w:webHidden/>
+              </w:rPr>
+              <w:fldChar w:fldCharType="separate"/>
+            </w:r>
+            <w:r>
+              <w:rPr>
+                <w:noProof/>
+                <w:webHidden/>
+              </w:rPr>
+              <w:t>4</w:t>
+            </w:r>
+            <w:r>
+              <w:rPr>
+                <w:noProof/>
+                <w:webHidden/>
+              </w:rPr>
+              <w:fldChar w:fldCharType="end"/>
+            </w:r>
+          </w:hyperlink>
+        </w:p>
+        <w:p>
+          <w:pPr>
+            <w:pStyle w:val="TOC2"/>
+            <w:tabs>
+              <w:tab w:val="right" w:leader="dot" w:pos="9350"/>
+            </w:tabs>
+            <w:rPr>
+              <w:noProof/>
+            </w:rPr>
+          </w:pPr>
+          <w:hyperlink w:anchor="_Toc187846478" w:history="1">
+            <w:r>
+              <w:rPr>
+                <w:rStyle w:val="Hyperlink"/>
+                <w:noProof/>
+              </w:rPr>
+              <w:t>Genre</w:t>
+            </w:r>
+            <w:r>
+              <w:rPr>
+                <w:noProof/>
+                <w:webHidden/>
+              </w:rPr>
+              <w:tab/>
+            </w:r>
+            <w:r>
+              <w:rPr>
+                <w:noProof/>
+                <w:webHidden/>
+              </w:rPr>
+              <w:fldChar w:fldCharType="begin"/>
+            </w:r>
+            <w:r>
+              <w:rPr>
+                <w:noProof/>
+                <w:webHidden/>
+              </w:rPr>
+              <w:instrText xml:space="preserve"> PAGEREF _Toc187846478 \h </w:instrText>
+            </w:r>
+            <w:r>
+              <w:rPr>
+                <w:noProof/>
+                <w:webHidden/>
+              </w:rPr>
+            </w:r>
+            <w:r>
+              <w:rPr>
+                <w:noProof/>
+                <w:webHidden/>
+              </w:rPr>
+              <w:fldChar w:fldCharType="separate"/>
+            </w:r>
+            <w:r>
+              <w:rPr>
+                <w:noProof/>
+                <w:webHidden/>
+              </w:rPr>
+              <w:t>4</w:t>
+            </w:r>
+            <w:r>
+              <w:rPr>
+                <w:noProof/>
+                <w:webHidden/>
+              </w:rPr>
+              <w:fldChar w:fldCharType="end"/>
+            </w:r>
+          </w:hyperlink>
+        </w:p>
+        <w:p>
+          <w:pPr>
+            <w:pStyle w:val="TOC1"/>
+            <w:tabs>
+              <w:tab w:val="right" w:leader="dot" w:pos="9350"/>
+            </w:tabs>
+            <w:rPr>
+              <w:noProof/>
+            </w:rPr>
+          </w:pPr>
+          <w:hyperlink w:anchor="_Toc187846479" w:history="1">
+            <w:r>
+              <w:rPr>
+                <w:rStyle w:val="Hyperlink"/>
+                <w:noProof/>
+              </w:rPr>
+              <w:t>Gameplay</w:t>
+            </w:r>
+            <w:r>
+              <w:rPr>
+                <w:noProof/>
+                <w:webHidden/>
+              </w:rPr>
+              <w:tab/>
+            </w:r>
+            <w:r>
+              <w:rPr>
+                <w:noProof/>
+                <w:webHidden/>
+              </w:rPr>
+              <w:fldChar w:fldCharType="begin"/>
+            </w:r>
+            <w:r>
+              <w:rPr>
+                <w:noProof/>
+                <w:webHidden/>
+              </w:rPr>
+              <w:instrText xml:space="preserve"> PAGEREF _Toc187846479 \h </w:instrText>
+            </w:r>
+            <w:r>
+              <w:rPr>
+                <w:noProof/>
+                <w:webHidden/>
+              </w:rPr>
+            </w:r>
+            <w:r>
+              <w:rPr>
+                <w:noProof/>
+                <w:webHidden/>
+              </w:rPr>
+              <w:fldChar w:fldCharType="separate"/>
+            </w:r>
+            <w:r>
+              <w:rPr>
+                <w:noProof/>
+                <w:webHidden/>
+              </w:rPr>
+              <w:t>4</w:t>
+            </w:r>
+            <w:r>
+              <w:rPr>
+                <w:noProof/>
+                <w:webHidden/>
+              </w:rPr>
+              <w:fldChar w:fldCharType="end"/>
+            </w:r>
+          </w:hyperlink>
+        </w:p>
+        <w:p>
+          <w:pPr>
+            <w:pStyle w:val="TOC2"/>
+            <w:tabs>
+              <w:tab w:val="right" w:leader="dot" w:pos="9350"/>
+            </w:tabs>
+            <w:rPr>
+              <w:noProof/>
+            </w:rPr>
+          </w:pPr>
+          <w:hyperlink w:anchor="_Toc187846480" w:history="1">
+            <w:r>
+              <w:rPr>
+                <w:rStyle w:val="Hyperlink"/>
+                <w:noProof/>
+              </w:rPr>
+              <w:t>Story</w:t>
+            </w:r>
+            <w:r>
+              <w:rPr>
+                <w:noProof/>
+                <w:webHidden/>
+              </w:rPr>
+              <w:tab/>
+            </w:r>
+            <w:r>
+              <w:rPr>
+                <w:noProof/>
+                <w:webHidden/>
+              </w:rPr>
+              <w:fldChar w:fldCharType="begin"/>
+            </w:r>
+            <w:r>
+              <w:rPr>
+                <w:noProof/>
+                <w:webHidden/>
+              </w:rPr>
+              <w:instrText xml:space="preserve"> PAGEREF _Toc187846480 \h </w:instrText>
+            </w:r>
+            <w:r>
+              <w:rPr>
+                <w:noProof/>
+                <w:webHidden/>
+              </w:rPr>
+            </w:r>
+            <w:r>
+              <w:rPr>
+                <w:noProof/>
+                <w:webHidden/>
+              </w:rPr>
+              <w:fldChar w:fldCharType="separate"/>
+            </w:r>
+            <w:r>
+              <w:rPr>
+                <w:noProof/>
+                <w:webHidden/>
+              </w:rPr>
+              <w:t>4</w:t>
+            </w:r>
+            <w:r>
+              <w:rPr>
+                <w:noProof/>
+                <w:webHidden/>
+              </w:rPr>
+              <w:fldChar w:fldCharType="end"/>
+            </w:r>
+          </w:hyperlink>
+        </w:p>
+        <w:p>
+          <w:pPr>
+            <w:pStyle w:val="TOC2"/>
+            <w:tabs>
+              <w:tab w:val="right" w:leader="dot" w:pos="9350"/>
+            </w:tabs>
+            <w:rPr>
+              <w:noProof/>
+            </w:rPr>
+          </w:pPr>
+          <w:hyperlink w:anchor="_Toc187846481" w:history="1">
+            <w:r>
+              <w:rPr>
+                <w:rStyle w:val="Hyperlink"/>
+                <w:noProof/>
+              </w:rPr>
+              <w:t>Objectives</w:t>
+            </w:r>
+            <w:r>
+              <w:rPr>
+                <w:noProof/>
+                <w:webHidden/>
+              </w:rPr>
+              <w:tab/>
+            </w:r>
+            <w:r>
+              <w:rPr>
+                <w:noProof/>
+                <w:webHidden/>
+              </w:rPr>
+              <w:fldChar w:fldCharType="begin"/>
+            </w:r>
+            <w:r>
+              <w:rPr>
+                <w:noProof/>
+                <w:webHidden/>
+              </w:rPr>
+              <w:instrText xml:space="preserve"> PAGEREF _Toc187846481 \h </w:instrText>
+            </w:r>
+            <w:r>
+              <w:rPr>
+                <w:noProof/>
+                <w:webHidden/>
+              </w:rPr>
+            </w:r>
+            <w:r>
+              <w:rPr>
+                <w:noProof/>
+                <w:webHidden/>
+              </w:rPr>
+              <w:fldChar w:fldCharType="separate"/>
+            </w:r>
+            <w:r>
+              <w:rPr>
+                <w:noProof/>
+                <w:webHidden/>
+              </w:rPr>
+              <w:t>4</w:t>
+            </w:r>
+            <w:r>
+              <w:rPr>
+                <w:noProof/>
+                <w:webHidden/>
+              </w:rPr>
+              <w:fldChar w:fldCharType="end"/>
+            </w:r>
+          </w:hyperlink>
+        </w:p>
+        <w:p>
+          <w:pPr>
+            <w:pStyle w:val="TOC2"/>
+            <w:tabs>
+              <w:tab w:val="right" w:leader="dot" w:pos="9350"/>
+            </w:tabs>
+            <w:rPr>
+              <w:noProof/>
+            </w:rPr>
+          </w:pPr>
+          <w:hyperlink w:anchor="_Toc187846482" w:history="1">
+            <w:r>
+              <w:rPr>
+                <w:rStyle w:val="Hyperlink"/>
+                <w:noProof/>
+              </w:rPr>
+              <w:t>Game Progression</w:t>
+            </w:r>
+            <w:r>
+              <w:rPr>
+                <w:noProof/>
+                <w:webHidden/>
+              </w:rPr>
+              <w:tab/>
+            </w:r>
+            <w:r>
+              <w:rPr>
+                <w:noProof/>
+                <w:webHidden/>
+              </w:rPr>
+              <w:fldChar w:fldCharType="begin"/>
+            </w:r>
+            <w:r>
+              <w:rPr>
+                <w:noProof/>
+                <w:webHidden/>
+              </w:rPr>
+              <w:instrText xml:space="preserve"> PAGEREF _Toc187846482 \h </w:instrText>
+            </w:r>
+            <w:r>
+              <w:rPr>
+                <w:noProof/>
+                <w:webHidden/>
+              </w:rPr>
+            </w:r>
+            <w:r>
+              <w:rPr>
+                <w:noProof/>
+                <w:webHidden/>
+              </w:rPr>
+              <w:fldChar w:fldCharType="separate"/>
+            </w:r>
+            <w:r>
+              <w:rPr>
+                <w:noProof/>
+                <w:webHidden/>
+              </w:rPr>
+              <w:t>5</w:t>
+            </w:r>
+            <w:r>
+              <w:rPr>
+                <w:noProof/>
+                <w:webHidden/>
+              </w:rPr>
+              <w:fldChar w:fldCharType="end"/>
+            </w:r>
+          </w:hyperlink>
+        </w:p>
+        <w:p>
+          <w:pPr>
+            <w:pStyle w:val="TOC1"/>
+            <w:tabs>
+              <w:tab w:val="right" w:leader="dot" w:pos="9350"/>
+            </w:tabs>
+            <w:rPr>
+              <w:noProof/>
+            </w:rPr>
+          </w:pPr>
+          <w:hyperlink w:anchor="_Toc187846483" w:history="1">
+            <w:r>
+              <w:rPr>
+                <w:rStyle w:val="Hyperlink"/>
+                <w:noProof/>
+              </w:rPr>
+              <w:t>Mechanics</w:t>
+            </w:r>
+            <w:r>
+              <w:rPr>
+                <w:noProof/>
+                <w:webHidden/>
+              </w:rPr>
+              <w:tab/>
+            </w:r>
+            <w:r>
+              <w:rPr>
+                <w:noProof/>
+                <w:webHidden/>
+              </w:rPr>
+              <w:fldChar w:fldCharType="begin"/>
+            </w:r>
+            <w:r>
+              <w:rPr>
+                <w:noProof/>
+                <w:webHidden/>
+              </w:rPr>
+              <w:instrText xml:space="preserve"> PAGEREF _Toc187846483 \h </w:instrText>
+            </w:r>
+            <w:r>
+              <w:rPr>
+                <w:noProof/>
+                <w:webHidden/>
+              </w:rPr>
+            </w:r>
+            <w:r>
+              <w:rPr>
+                <w:noProof/>
+                <w:webHidden/>
+              </w:rPr>
+              <w:fldChar w:fldCharType="separate"/>
+            </w:r>
+            <w:r>
+              <w:rPr>
+                <w:noProof/>
+                <w:webHidden/>
+              </w:rPr>
+              <w:t>5</w:t>
+            </w:r>
+            <w:r>
+              <w:rPr>
+                <w:noProof/>
+                <w:webHidden/>
+              </w:rPr>
+              <w:fldChar w:fldCharType="end"/>
+            </w:r>
+          </w:hyperlink>
+        </w:p>
+        <w:p>
+          <w:pPr>
+            <w:pStyle w:val="TOC2"/>
+            <w:tabs>
+              <w:tab w:val="right" w:leader="dot" w:pos="9350"/>
+            </w:tabs>
+            <w:rPr>
+              <w:noProof/>
+            </w:rPr>
+          </w:pPr>
+          <w:hyperlink w:anchor="_Toc187846484" w:history="1">
+            <w:r>
+              <w:rPr>
+                <w:rStyle w:val="Hyperlink"/>
+                <w:noProof/>
+              </w:rPr>
+              <w:t>Rules</w:t>
+            </w:r>
+            <w:r>
+              <w:rPr>
+                <w:noProof/>
+                <w:webHidden/>
+              </w:rPr>
+              <w:tab/>
+            </w:r>
+            <w:r>
+              <w:rPr>
+                <w:noProof/>
+                <w:webHidden/>
+              </w:rPr>
+              <w:fldChar w:fldCharType="begin"/>
+            </w:r>
+            <w:r>
+              <w:rPr>
+                <w:noProof/>
+                <w:webHidden/>
+              </w:rPr>
+              <w:instrText xml:space="preserve"> PAGEREF _Toc187846484 \h </w:instrText>
+            </w:r>
+            <w:r>
+              <w:rPr>
+                <w:noProof/>
+                <w:webHidden/>
+              </w:rPr>
+            </w:r>
+            <w:r>
+              <w:rPr>
+                <w:noProof/>
+                <w:webHidden/>
+              </w:rPr>
+              <w:fldChar w:fldCharType="separate"/>
+            </w:r>
+            <w:r>
+              <w:rPr>
+                <w:noProof/>
+                <w:webHidden/>
+              </w:rPr>
+              <w:t>5</w:t>
+            </w:r>
+            <w:r>
+              <w:rPr>
+                <w:noProof/>
+                <w:webHidden/>
+              </w:rPr>
+              <w:fldChar w:fldCharType="end"/>
+            </w:r>
+          </w:hyperlink>
+        </w:p>
+        <w:p>
+          <w:pPr>
+            <w:pStyle w:val="TOC3"/>
+            <w:tabs>
+              <w:tab w:val="right" w:leader="dot" w:pos="9350"/>
+            </w:tabs>
+            <w:rPr>
+              <w:noProof/>
+            </w:rPr>
+          </w:pPr>
+          <w:hyperlink w:anchor="_Toc187846485" w:history="1">
+            <w:r>
+              <w:rPr>
+                <w:rStyle w:val="Hyperlink"/>
+                <w:noProof/>
+              </w:rPr>
+              <w:t>Time</w:t>
+            </w:r>
+            <w:r>
+              <w:rPr>
+                <w:noProof/>
+                <w:webHidden/>
+              </w:rPr>
+              <w:tab/>
+            </w:r>
+            <w:r>
+              <w:rPr>
+                <w:noProof/>
+                <w:webHidden/>
+              </w:rPr>
+              <w:fldChar w:fldCharType="begin"/>
+            </w:r>
+            <w:r>
+              <w:rPr>
+                <w:noProof/>
+                <w:webHidden/>
+              </w:rPr>
+              <w:instrText xml:space="preserve"> PAGEREF _Toc187846485 \h </w:instrText>
+            </w:r>
+            <w:r>
+              <w:rPr>
+                <w:noProof/>
+                <w:webHidden/>
+              </w:rPr>
+            </w:r>
+            <w:r>
+              <w:rPr>
+                <w:noProof/>
+                <w:webHidden/>
+              </w:rPr>
+              <w:fldChar w:fldCharType="separate"/>
+            </w:r>
+            <w:r>
+              <w:rPr>
+                <w:noProof/>
+                <w:webHidden/>
+              </w:rPr>
+              <w:t>5</w:t>
+            </w:r>
+            <w:r>
+              <w:rPr>
+                <w:noProof/>
+                <w:webHidden/>
+              </w:rPr>
+              <w:fldChar w:fldCharType="end"/>
+            </w:r>
+          </w:hyperlink>
+        </w:p>
+        <w:p>
+          <w:pPr>
+            <w:pStyle w:val="TOC3"/>
+            <w:tabs>
+              <w:tab w:val="right" w:leader="dot" w:pos="9350"/>
+            </w:tabs>
+            <w:rPr>
+              <w:noProof/>
+            </w:rPr>
+          </w:pPr>
+          <w:hyperlink w:anchor="_Toc187846486" w:history="1">
+            <w:r>
+              <w:rPr>
+                <w:rStyle w:val="Hyperlink"/>
+                <w:noProof/>
+              </w:rPr>
+              <w:t>Collectables</w:t>
+            </w:r>
+            <w:r>
+              <w:rPr>
+                <w:noProof/>
+                <w:webHidden/>
+              </w:rPr>
+              <w:tab/>
+            </w:r>
+            <w:r>
+              <w:rPr>
+                <w:noProof/>
+                <w:webHidden/>
+              </w:rPr>
+              <w:fldChar w:fldCharType="begin"/>
+            </w:r>
+            <w:r>
+              <w:rPr>
+                <w:noProof/>
+                <w:webHidden/>
+              </w:rPr>
+              <w:instrText xml:space="preserve"> PAGEREF _Toc187846486 \h </w:instrText>
+            </w:r>
+            <w:r>
+              <w:rPr>
+                <w:noProof/>
+                <w:webHidden/>
+              </w:rPr>
+            </w:r>
+            <w:r>
+              <w:rPr>
+                <w:noProof/>
+                <w:webHidden/>
+              </w:rPr>
+              <w:fldChar w:fldCharType="separate"/>
+            </w:r>
+            <w:r>
+              <w:rPr>
+                <w:noProof/>
+                <w:webHidden/>
+              </w:rPr>
+              <w:t>5</w:t>
+            </w:r>
+            <w:r>
+              <w:rPr>
+                <w:noProof/>
+                <w:webHidden/>
+              </w:rPr>
+              <w:fldChar w:fldCharType="end"/>
+            </w:r>
+          </w:hyperlink>
+        </w:p>
+        <w:p>
+          <w:pPr>
+            <w:pStyle w:val="TOC3"/>
+            <w:tabs>
+              <w:tab w:val="right" w:leader="dot" w:pos="9350"/>
+            </w:tabs>
+            <w:rPr>
+              <w:noProof/>
+            </w:rPr>
+          </w:pPr>
+          <w:hyperlink w:anchor="_Toc187846487" w:history="1">
+            <w:r>
+              <w:rPr>
+                <w:rStyle w:val="Hyperlink"/>
+                <w:noProof/>
+              </w:rPr>
+              <w:t>Enemies</w:t>
+            </w:r>
+            <w:r>
+              <w:rPr>
+                <w:noProof/>
+                <w:webHidden/>
+              </w:rPr>
+              <w:tab/>
+            </w:r>
+            <w:r>
+              <w:rPr>
+                <w:noProof/>
+                <w:webHidden/>
+              </w:rPr>
+              <w:fldChar w:fldCharType="begin"/>
+            </w:r>
+            <w:r>
+              <w:rPr>
+                <w:noProof/>
+                <w:webHidden/>
+              </w:rPr>
+              <w:instrText xml:space="preserve"> PAGEREF _Toc187846487 \h </w:instrText>
+            </w:r>
+            <w:r>
+              <w:rPr>
+                <w:noProof/>
+                <w:webHidden/>
+              </w:rPr>
+            </w:r>
+            <w:r>
+              <w:rPr>
+                <w:noProof/>
+                <w:webHidden/>
+              </w:rPr>
+              <w:fldChar w:fldCharType="separate"/>
+            </w:r>
+            <w:r>
+              <w:rPr>
+                <w:noProof/>
+                <w:webHidden/>
+              </w:rPr>
+              <w:t>5</w:t>
+            </w:r>
+            <w:r>
+              <w:rPr>
+                <w:noProof/>
+                <w:webHidden/>
+              </w:rPr>
+              <w:fldChar w:fldCharType="end"/>
+            </w:r>
+          </w:hyperlink>
+        </w:p>
+        <w:p>
+          <w:pPr>
+            <w:pStyle w:val="TOC3"/>
+            <w:tabs>
+              <w:tab w:val="right" w:leader="dot" w:pos="9350"/>
+            </w:tabs>
+            <w:rPr>
+              <w:noProof/>
+            </w:rPr>
+          </w:pPr>
+          <w:hyperlink w:anchor="_Toc187846488" w:history="1">
+            <w:r>
+              <w:rPr>
+                <w:rStyle w:val="Hyperlink"/>
+                <w:noProof/>
+              </w:rPr>
+              <w:t>Line of Sight</w:t>
+            </w:r>
+            <w:r>
+              <w:rPr>
+                <w:noProof/>
+                <w:webHidden/>
+              </w:rPr>
+              <w:tab/>
+            </w:r>
+            <w:r>
+              <w:rPr>
+                <w:noProof/>
+                <w:webHidden/>
+              </w:rPr>
+              <w:fldChar w:fldCharType="begin"/>
+            </w:r>
+            <w:r>
+              <w:rPr>
+                <w:noProof/>
+                <w:webHidden/>
+              </w:rPr>
+              <w:instrText xml:space="preserve"> PAGEREF _Toc187846488 \h </w:instrText>
+            </w:r>
+            <w:r>
+              <w:rPr>
+                <w:noProof/>
+                <w:webHidden/>
+              </w:rPr>
+            </w:r>
+            <w:r>
+              <w:rPr>
+                <w:noProof/>
+                <w:webHidden/>
+              </w:rPr>
+              <w:fldChar w:fldCharType="separate"/>
+            </w:r>
+            <w:r>
+              <w:rPr>
+                <w:noProof/>
+                <w:webHidden/>
+              </w:rPr>
+              <w:t>5</w:t>
+            </w:r>
+            <w:r>
+              <w:rPr>
+                <w:noProof/>
+                <w:webHidden/>
+              </w:rPr>
+              <w:fldChar w:fldCharType="end"/>
+            </w:r>
+          </w:hyperlink>
+        </w:p>
+        <w:p>
+          <w:pPr>
+            <w:pStyle w:val="TOC3"/>
+            <w:tabs>
+              <w:tab w:val="right" w:leader="dot" w:pos="9350"/>
+            </w:tabs>
+            <w:rPr>
+              <w:noProof/>
+            </w:rPr>
+          </w:pPr>
+          <w:hyperlink w:anchor="_Toc187846489" w:history="1">
+            <w:r>
+              <w:rPr>
+                <w:rStyle w:val="Hyperlink"/>
+                <w:noProof/>
+              </w:rPr>
+              <w:t>Physics</w:t>
+            </w:r>
+            <w:r>
+              <w:rPr>
+                <w:noProof/>
+                <w:webHidden/>
+              </w:rPr>
+              <w:tab/>
+            </w:r>
+            <w:r>
+              <w:rPr>
+                <w:noProof/>
+                <w:webHidden/>
+              </w:rPr>
+              <w:fldChar w:fldCharType="begin"/>
+            </w:r>
+            <w:r>
+              <w:rPr>
+                <w:noProof/>
+                <w:webHidden/>
+              </w:rPr>
+              <w:instrText xml:space="preserve"> PAGEREF _Toc187846489 \h </w:instrText>
+            </w:r>
+            <w:r>
+              <w:rPr>
+                <w:noProof/>
+                <w:webHidden/>
+              </w:rPr>
+            </w:r>
+            <w:r>
+              <w:rPr>
+                <w:noProof/>
+                <w:webHidden/>
+              </w:rPr>
+              <w:fldChar w:fldCharType="separate"/>
+            </w:r>
+            <w:r>
+              <w:rPr>
+                <w:noProof/>
+                <w:webHidden/>
+              </w:rPr>
+              <w:t>6</w:t>
+            </w:r>
+            <w:r>
+              <w:rPr>
+                <w:noProof/>
+                <w:webHidden/>
+              </w:rPr>
+              <w:fldChar w:fldCharType="end"/>
+            </w:r>
+          </w:hyperlink>
+        </w:p>
+        <w:p>
+          <w:pPr>
+            <w:pStyle w:val="TOC3"/>
+            <w:tabs>
+              <w:tab w:val="right" w:leader="dot" w:pos="9350"/>
+            </w:tabs>
+            <w:rPr>
+              <w:noProof/>
+            </w:rPr>
+          </w:pPr>
+          <w:hyperlink w:anchor="_Toc187846490" w:history="1">
+            <w:r>
+              <w:rPr>
+                <w:rStyle w:val="Hyperlink"/>
+                <w:noProof/>
+              </w:rPr>
+              <w:t>Movement</w:t>
+            </w:r>
+            <w:r>
+              <w:rPr>
+                <w:noProof/>
+                <w:webHidden/>
+              </w:rPr>
+              <w:tab/>
+            </w:r>
+            <w:r>
+              <w:rPr>
+                <w:noProof/>
+                <w:webHidden/>
+              </w:rPr>
+              <w:fldChar w:fldCharType="begin"/>
+            </w:r>
+            <w:r>
+              <w:rPr>
+                <w:noProof/>
+                <w:webHidden/>
+              </w:rPr>
+              <w:instrText xml:space="preserve"> PAGEREF _Toc187846490 \h </w:instrText>
+            </w:r>
+            <w:r>
+              <w:rPr>
+                <w:noProof/>
+                <w:webHidden/>
+              </w:rPr>
+            </w:r>
+            <w:r>
+              <w:rPr>
+                <w:noProof/>
+                <w:webHidden/>
+              </w:rPr>
+              <w:fldChar w:fldCharType="separate"/>
+            </w:r>
+            <w:r>
+              <w:rPr>
+                <w:noProof/>
+                <w:webHidden/>
+              </w:rPr>
+              <w:t>6</w:t>
+            </w:r>
+            <w:r>
+              <w:rPr>
+                <w:noProof/>
+                <w:webHidden/>
+              </w:rPr>
+              <w:fldChar w:fldCharType="end"/>
+            </w:r>
+          </w:hyperlink>
+        </w:p>
+        <w:p>
+          <w:pPr>
+            <w:pStyle w:val="TOC3"/>
+            <w:tabs>
+              <w:tab w:val="right" w:leader="dot" w:pos="9350"/>
+            </w:tabs>
+            <w:rPr>
+              <w:noProof/>
+            </w:rPr>
+          </w:pPr>
+          <w:hyperlink w:anchor="_Toc187846491" w:history="1">
+            <w:r>
+              <w:rPr>
+                <w:rStyle w:val="Hyperlink"/>
+                <w:noProof/>
+              </w:rPr>
+              <w:t>Economy</w:t>
+            </w:r>
+            <w:r>
+              <w:rPr>
+                <w:noProof/>
+                <w:webHidden/>
+              </w:rPr>
+              <w:tab/>
+            </w:r>
+            <w:r>
+              <w:rPr>
+                <w:noProof/>
+                <w:webHidden/>
+              </w:rPr>
+              <w:fldChar w:fldCharType="begin"/>
+            </w:r>
+            <w:r>
+              <w:rPr>
+                <w:noProof/>
+                <w:webHidden/>
+              </w:rPr>
+              <w:instrText xml:space="preserve"> PAGEREF _Toc187846491 \h </w:instrText>
+            </w:r>
+            <w:r>
+              <w:rPr>
+                <w:noProof/>
+                <w:webHidden/>
+              </w:rPr>
+            </w:r>
+            <w:r>
+              <w:rPr>
+                <w:noProof/>
+                <w:webHidden/>
+              </w:rPr>
+              <w:fldChar w:fldCharType="separate"/>
+            </w:r>
+            <w:r>
+              <w:rPr>
+                <w:noProof/>
+                <w:webHidden/>
+              </w:rPr>
+              <w:t>6</w:t>
+            </w:r>
+            <w:r>
+              <w:rPr>
+                <w:noProof/>
+                <w:webHidden/>
+              </w:rPr>
+              <w:fldChar w:fldCharType="end"/>
+            </w:r>
+          </w:hyperlink>
+        </w:p>
+        <w:p>
+          <w:pPr>
+            <w:pStyle w:val="TOC1"/>
+            <w:tabs>
+              <w:tab w:val="right" w:leader="dot" w:pos="9350"/>
+            </w:tabs>
+            <w:rPr>
+              <w:noProof/>
+            </w:rPr>
+          </w:pPr>
+          <w:hyperlink w:anchor="_Toc187846492" w:history="1">
+            <w:r>
+              <w:rPr>
+                <w:rStyle w:val="Hyperlink"/>
+                <w:noProof/>
+              </w:rPr>
+              <w:t>Characters and Opponents</w:t>
+            </w:r>
+            <w:r>
+              <w:rPr>
+                <w:noProof/>
+                <w:webHidden/>
+              </w:rPr>
+              <w:tab/>
+            </w:r>
+            <w:r>
+              <w:rPr>
+                <w:noProof/>
+                <w:webHidden/>
+              </w:rPr>
+              <w:fldChar w:fldCharType="begin"/>
+            </w:r>
+            <w:r>
+              <w:rPr>
+                <w:noProof/>
+                <w:webHidden/>
+              </w:rPr>
+              <w:instrText xml:space="preserve"> PAGEREF _Toc187846492 \h </w:instrText>
+            </w:r>
+            <w:r>
+              <w:rPr>
+                <w:noProof/>
+                <w:webHidden/>
+              </w:rPr>
+            </w:r>
+            <w:r>
+              <w:rPr>
+                <w:noProof/>
+                <w:webHidden/>
+              </w:rPr>
+              <w:fldChar w:fldCharType="separate"/>
+            </w:r>
+            <w:r>
+              <w:rPr>
+                <w:noProof/>
+                <w:webHidden/>
+              </w:rPr>
+              <w:t>6</w:t>
+            </w:r>
+            <w:r>
+              <w:rPr>
+                <w:noProof/>
+                <w:webHidden/>
+              </w:rPr>
+              <w:fldChar w:fldCharType="end"/>
+            </w:r>
+          </w:hyperlink>
+        </w:p>
+        <w:p>
+          <w:pPr>
+            <w:pStyle w:val="TOC2"/>
+            <w:tabs>
+              <w:tab w:val="right" w:leader="dot" w:pos="9350"/>
+            </w:tabs>
+            <w:rPr>
+              <w:noProof/>
+            </w:rPr>
+          </w:pPr>
+          <w:hyperlink w:anchor="_Toc187846493" w:history="1">
+            <w:r>
+              <w:rPr>
+                <w:rStyle w:val="Hyperlink"/>
+                <w:noProof/>
+              </w:rPr>
+              <w:t>Player Avatar</w:t>
+            </w:r>
+            <w:r>
+              <w:rPr>
+                <w:noProof/>
+                <w:webHidden/>
+              </w:rPr>
+              <w:tab/>
+            </w:r>
+            <w:r>
+              <w:rPr>
+                <w:noProof/>
+                <w:webHidden/>
+              </w:rPr>
+              <w:fldChar w:fldCharType="begin"/>
+            </w:r>
+            <w:r>
+              <w:rPr>
+                <w:noProof/>
+                <w:webHidden/>
+              </w:rPr>
+              <w:instrText xml:space="preserve"> PAGEREF _Toc187846493 \h </w:instrText>
+            </w:r>
+            <w:r>
+              <w:rPr>
+                <w:noProof/>
+                <w:webHidden/>
+              </w:rPr>
+            </w:r>
+            <w:r>
+              <w:rPr>
+                <w:noProof/>
+                <w:webHidden/>
+              </w:rPr>
+              <w:fldChar w:fldCharType="separate"/>
+            </w:r>
+            <w:r>
+              <w:rPr>
+                <w:noProof/>
+                <w:webHidden/>
+              </w:rPr>
+              <w:t>6</w:t>
+            </w:r>
+            <w:r>
+              <w:rPr>
+                <w:noProof/>
+                <w:webHidden/>
+              </w:rPr>
+              <w:fldChar w:fldCharType="end"/>
+            </w:r>
+          </w:hyperlink>
+        </w:p>
+        <w:p>
+          <w:pPr>
+            <w:pStyle w:val="TOC2"/>
+            <w:tabs>
+              <w:tab w:val="right" w:leader="dot" w:pos="9350"/>
+            </w:tabs>
+            <w:rPr>
+              <w:noProof/>
+            </w:rPr>
+          </w:pPr>
+          <w:hyperlink w:anchor="_Toc187846494" w:history="1">
+            <w:r>
+              <w:rPr>
+                <w:rStyle w:val="Hyperlink"/>
+                <w:noProof/>
+              </w:rPr>
+              <w:t>Enemies</w:t>
+            </w:r>
+            <w:r>
+              <w:rPr>
+                <w:noProof/>
+                <w:webHidden/>
+              </w:rPr>
+              <w:tab/>
+            </w:r>
+            <w:r>
+              <w:rPr>
+                <w:noProof/>
+                <w:webHidden/>
+              </w:rPr>
+              <w:fldChar w:fldCharType="begin"/>
+            </w:r>
+            <w:r>
+              <w:rPr>
+                <w:noProof/>
+                <w:webHidden/>
+              </w:rPr>
+              <w:instrText xml:space="preserve"> PAGEREF _Toc187846494 \h </w:instrText>
+            </w:r>
+            <w:r>
+              <w:rPr>
+                <w:noProof/>
+                <w:webHidden/>
+              </w:rPr>
+            </w:r>
+            <w:r>
+              <w:rPr>
+                <w:noProof/>
+                <w:webHidden/>
+              </w:rPr>
+              <w:fldChar w:fldCharType="separate"/>
+            </w:r>
+            <w:r>
+              <w:rPr>
+                <w:noProof/>
+                <w:webHidden/>
+              </w:rPr>
+              <w:t>6</w:t>
+            </w:r>
+            <w:r>
+              <w:rPr>
+                <w:noProof/>
+                <w:webHidden/>
+              </w:rPr>
+              <w:fldChar w:fldCharType="end"/>
+            </w:r>
+          </w:hyperlink>
+        </w:p>
+        <w:p>
+          <w:pPr>
+            <w:pStyle w:val="TOC3"/>
+            <w:tabs>
+              <w:tab w:val="right" w:leader="dot" w:pos="9350"/>
+            </w:tabs>
+            <w:rPr>
+              <w:noProof/>
+            </w:rPr>
+          </w:pPr>
+          <w:hyperlink w:anchor="_Toc187846495" w:history="1">
+            <w:r>
+              <w:rPr>
+                <w:rStyle w:val="Hyperlink"/>
+                <w:noProof/>
+              </w:rPr>
+              <w:t>Aggression Levels</w:t>
+            </w:r>
+            <w:r>
+              <w:rPr>
+                <w:noProof/>
+                <w:webHidden/>
+              </w:rPr>
+              <w:tab/>
+            </w:r>
+            <w:r>
+              <w:rPr>
+                <w:noProof/>
+                <w:webHidden/>
+              </w:rPr>
+              <w:fldChar w:fldCharType="begin"/>
+            </w:r>
+            <w:r>
+              <w:rPr>
+                <w:noProof/>
+                <w:webHidden/>
+              </w:rPr>
+              <w:instrText xml:space="preserve"> PAGEREF _Toc187846495 \h </w:instrText>
+            </w:r>
+            <w:r>
+              <w:rPr>
+                <w:noProof/>
+                <w:webHidden/>
+              </w:rPr>
+            </w:r>
+            <w:r>
+              <w:rPr>
+                <w:noProof/>
+                <w:webHidden/>
+              </w:rPr>
+              <w:fldChar w:fldCharType="separate"/>
+            </w:r>
+            <w:r>
+              <w:rPr>
+                <w:noProof/>
+                <w:webHidden/>
+              </w:rPr>
+              <w:t>7</w:t>
+            </w:r>
+            <w:r>
+              <w:rPr>
+                <w:noProof/>
+                <w:webHidden/>
+              </w:rPr>
+              <w:fldChar w:fldCharType="end"/>
+            </w:r>
+          </w:hyperlink>
+        </w:p>
+        <w:p>
+          <w:pPr>
+            <w:pStyle w:val="TOC1"/>
+            <w:tabs>
+              <w:tab w:val="right" w:leader="dot" w:pos="9350"/>
+            </w:tabs>
+            <w:rPr>
+              <w:noProof/>
+            </w:rPr>
+          </w:pPr>
+          <w:hyperlink w:anchor="_Toc187846496" w:history="1">
+            <w:r>
+              <w:rPr>
+                <w:rStyle w:val="Hyperlink"/>
+                <w:noProof/>
+              </w:rPr>
+              <w:t>User Interface</w:t>
+            </w:r>
+            <w:r>
+              <w:rPr>
+                <w:noProof/>
+                <w:webHidden/>
+              </w:rPr>
+              <w:tab/>
+            </w:r>
+            <w:r>
+              <w:rPr>
+                <w:noProof/>
+                <w:webHidden/>
+              </w:rPr>
+              <w:fldChar w:fldCharType="begin"/>
+            </w:r>
+            <w:r>
+              <w:rPr>
+                <w:noProof/>
+                <w:webHidden/>
+              </w:rPr>
+              <w:instrText xml:space="preserve"> PAGEREF _Toc187846496 \h </w:instrText>
+            </w:r>
+            <w:r>
+              <w:rPr>
+                <w:noProof/>
+                <w:webHidden/>
+              </w:rPr>
+            </w:r>
+            <w:r>
+              <w:rPr>
+                <w:noProof/>
+                <w:webHidden/>
+              </w:rPr>
+              <w:fldChar w:fldCharType="separate"/>
+            </w:r>
+            <w:r>
+              <w:rPr>
+                <w:noProof/>
+                <w:webHidden/>
+              </w:rPr>
+              <w:t>8</w:t>
+            </w:r>
+            <w:r>
+              <w:rPr>
+                <w:noProof/>
+                <w:webHidden/>
+              </w:rPr>
+              <w:fldChar w:fldCharType="end"/>
+            </w:r>
+          </w:hyperlink>
+        </w:p>
+        <w:p>
+          <w:pPr>
+            <w:pStyle w:val="TOC2"/>
+            <w:tabs>
+              <w:tab w:val="right" w:leader="dot" w:pos="9350"/>
+            </w:tabs>
+            <w:rPr>
+              <w:noProof/>
+            </w:rPr>
+          </w:pPr>
+          <w:hyperlink w:anchor="_Toc187846497" w:history="1">
+            <w:r>
+              <w:rPr>
+                <w:rStyle w:val="Hyperlink"/>
+                <w:noProof/>
+              </w:rPr>
+              <w:t>Title Screen</w:t>
+            </w:r>
+            <w:r>
+              <w:rPr>
+                <w:noProof/>
+                <w:webHidden/>
+              </w:rPr>
+              <w:tab/>
+            </w:r>
+            <w:r>
+              <w:rPr>
+                <w:noProof/>
+                <w:webHidden/>
+              </w:rPr>
+              <w:fldChar w:fldCharType="begin"/>
+            </w:r>
+            <w:r>
+              <w:rPr>
+                <w:noProof/>
+                <w:webHidden/>
+              </w:rPr>
+              <w:instrText xml:space="preserve"> PAGEREF _Toc187846497 \h </w:instrText>
+            </w:r>
+            <w:r>
+              <w:rPr>
+                <w:noProof/>
+                <w:webHidden/>
+              </w:rPr>
+            </w:r>
+            <w:r>
+              <w:rPr>
+                <w:noProof/>
+                <w:webHidden/>
+              </w:rPr>
+              <w:fldChar w:fldCharType="separate"/>
+            </w:r>
+            <w:r>
+              <w:rPr>
+                <w:noProof/>
+                <w:webHidden/>
+              </w:rPr>
+              <w:t>8</w:t>
+            </w:r>
+            <w:r>
+              <w:rPr>
+                <w:noProof/>
+                <w:webHidden/>
+              </w:rPr>
+              <w:fldChar w:fldCharType="end"/>
+            </w:r>
+          </w:hyperlink>
+        </w:p>
+        <w:p>
+          <w:pPr>
+            <w:pStyle w:val="TOC2"/>
+            <w:tabs>
+              <w:tab w:val="right" w:leader="dot" w:pos="9350"/>
+            </w:tabs>
+            <w:rPr>
+              <w:noProof/>
+            </w:rPr>
+          </w:pPr>
+          <w:hyperlink w:anchor="_Toc187846498" w:history="1">
+            <w:r>
+              <w:rPr>
+                <w:rStyle w:val="Hyperlink"/>
+                <w:noProof/>
+              </w:rPr>
+              <w:t>Scoreboard</w:t>
+            </w:r>
+            <w:r>
+              <w:rPr>
+                <w:noProof/>
+                <w:webHidden/>
+              </w:rPr>
+              <w:tab/>
+            </w:r>
+            <w:r>
+              <w:rPr>
+                <w:noProof/>
+                <w:webHidden/>
+              </w:rPr>
+              <w:fldChar w:fldCharType="begin"/>
+            </w:r>
+            <w:r>
+              <w:rPr>
+                <w:noProof/>
+                <w:webHidden/>
+              </w:rPr>
+              <w:instrText xml:space="preserve"> PAGEREF _Toc187846498 \h </w:instrText>
+            </w:r>
+            <w:r>
+              <w:rPr>
+                <w:noProof/>
+                <w:webHidden/>
+              </w:rPr>
+            </w:r>
+            <w:r>
+              <w:rPr>
+                <w:noProof/>
+                <w:webHidden/>
+              </w:rPr>
+              <w:fldChar w:fldCharType="separate"/>
+            </w:r>
+            <w:r>
+              <w:rPr>
+                <w:noProof/>
+                <w:webHidden/>
+              </w:rPr>
+              <w:t>8</w:t>
+            </w:r>
+            <w:r>
+              <w:rPr>
+                <w:noProof/>
+                <w:webHidden/>
+              </w:rPr>
+              <w:fldChar w:fldCharType="end"/>
+            </w:r>
+          </w:hyperlink>
+        </w:p>
+        <w:p>
+          <w:pPr>
+            <w:pStyle w:val="TOC2"/>
+            <w:tabs>
+              <w:tab w:val="right" w:leader="dot" w:pos="9350"/>
+            </w:tabs>
+            <w:rPr>
+              <w:noProof/>
+            </w:rPr>
+          </w:pPr>
+          <w:hyperlink w:anchor="_Toc187846499" w:history="1">
+            <w:r>
+              <w:rPr>
+                <w:rStyle w:val="Hyperlink"/>
+                <w:noProof/>
+              </w:rPr>
+              <w:t>In-game GUI</w:t>
+            </w:r>
+            <w:r>
+              <w:rPr>
+                <w:noProof/>
+                <w:webHidden/>
+              </w:rPr>
+              <w:tab/>
+            </w:r>
+            <w:r>
+              <w:rPr>
+                <w:noProof/>
+                <w:webHidden/>
+              </w:rPr>
+              <w:fldChar w:fldCharType="begin"/>
+            </w:r>
+            <w:r>
+              <w:rPr>
+                <w:noProof/>
+                <w:webHidden/>
+              </w:rPr>
+              <w:instrText xml:space="preserve"> PAGEREF _Toc187846499 \h </w:instrText>
+            </w:r>
+            <w:r>
+              <w:rPr>
+                <w:noProof/>
+                <w:webHidden/>
+              </w:rPr>
+            </w:r>
+            <w:r>
+              <w:rPr>
+                <w:noProof/>
+                <w:webHidden/>
+              </w:rPr>
+              <w:fldChar w:fldCharType="separate"/>
+            </w:r>
+            <w:r>
+              <w:rPr>
+                <w:noProof/>
+                <w:webHidden/>
+              </w:rPr>
+              <w:t>8</w:t>
+            </w:r>
+            <w:r>
+              <w:rPr>
+                <w:noProof/>
+                <w:webHidden/>
+              </w:rPr>
+              <w:fldChar w:fldCharType="end"/>
+            </w:r>
+          </w:hyperlink>
+        </w:p>
+        <w:p>
+          <w:pPr>
+            <w:pStyle w:val="TOC2"/>
+            <w:tabs>
+              <w:tab w:val="right" w:leader="dot" w:pos="9350"/>
+            </w:tabs>
+            <w:rPr>
+              <w:noProof/>
+            </w:rPr>
+          </w:pPr>
+          <w:hyperlink w:anchor="_Toc187846500" w:history="1">
+            <w:r>
+              <w:rPr>
+                <w:rStyle w:val="Hyperlink"/>
+                <w:noProof/>
+              </w:rPr>
+              <w:t>Audio</w:t>
+            </w:r>
+            <w:r>
+              <w:rPr>
+                <w:noProof/>
+                <w:webHidden/>
+              </w:rPr>
+              <w:tab/>
+            </w:r>
+            <w:r>
+              <w:rPr>
+                <w:noProof/>
+                <w:webHidden/>
+              </w:rPr>
+              <w:fldChar w:fldCharType="begin"/>
+            </w:r>
+            <w:r>
+              <w:rPr>
+                <w:noProof/>
+                <w:webHidden/>
+              </w:rPr>
+              <w:instrText xml:space="preserve"> PAGEREF _Toc187846500 \h </w:instrText>
+            </w:r>
+            <w:r>
+              <w:rPr>
+                <w:noProof/>
+                <w:webHidden/>
+              </w:rPr>
+            </w:r>
+            <w:r>
+              <w:rPr>
+                <w:noProof/>
+                <w:webHidden/>
+              </w:rPr>
+              <w:fldChar w:fldCharType="separate"/>
+            </w:r>
+            <w:r>
+              <w:rPr>
+                <w:noProof/>
+                <w:webHidden/>
+              </w:rPr>
+              <w:t>8</w:t>
+            </w:r>
+            <w:r>
+              <w:rPr>
+                <w:noProof/>
+                <w:webHidden/>
+              </w:rPr>
+              <w:fldChar w:fldCharType="end"/>
+            </w:r>
+          </w:hyperlink>
+        </w:p>
+        <w:p>
+          <w:pPr>
+            <w:pStyle w:val="TOC2"/>
+            <w:tabs>
+              <w:tab w:val="right" w:leader="dot" w:pos="9350"/>
+            </w:tabs>
+            <w:rPr>
+              <w:noProof/>
+            </w:rPr>
+          </w:pPr>
+          <w:hyperlink w:anchor="_Toc187846501" w:history="1">
+            <w:r>
+              <w:rPr>
+                <w:rStyle w:val="Hyperlink"/>
+                <w:noProof/>
+              </w:rPr>
+              <w:t>Graphics</w:t>
+            </w:r>
+            <w:r>
+              <w:rPr>
+                <w:noProof/>
+                <w:webHidden/>
+              </w:rPr>
+              <w:tab/>
+            </w:r>
+            <w:r>
+              <w:rPr>
+                <w:noProof/>
+                <w:webHidden/>
+              </w:rPr>
+              <w:fldChar w:fldCharType="begin"/>
+            </w:r>
+            <w:r>
+              <w:rPr>
+                <w:noProof/>
+                <w:webHidden/>
+              </w:rPr>
+              <w:instrText xml:space="preserve"> PAGEREF _Toc187846501 \h </w:instrText>
+            </w:r>
+            <w:r>
+              <w:rPr>
+                <w:noProof/>
+                <w:webHidden/>
+              </w:rPr>
+            </w:r>
+            <w:r>
+              <w:rPr>
+                <w:noProof/>
+                <w:webHidden/>
+              </w:rPr>
+              <w:fldChar w:fldCharType="separate"/>
+            </w:r>
+            <w:r>
+              <w:rPr>
+                <w:noProof/>
+                <w:webHidden/>
+              </w:rPr>
+              <w:t>8</w:t>
+            </w:r>
+            <w:r>
+              <w:rPr>
+                <w:noProof/>
+                <w:webHidden/>
+              </w:rPr>
+              <w:fldChar w:fldCharType="end"/>
+            </w:r>
+          </w:hyperlink>
+        </w:p>
+        <w:p>
+          <w:r>
+            <w:rPr>
+              <w:b/>
+              <w:bCs/>
+              <w:noProof/>
+            </w:rPr>
+            <w:fldChar w:fldCharType="end"/>
+          </w:r>
+        </w:p>
+      </w:sdtContent>
+    </w:sdt>
     <w:p>
       <w:pPr>
         <w:rPr>
@@ -416,17 +2372,21 @@
       <w:pPr>
         <w:pStyle w:val="Heading1"/>
       </w:pPr>
+      <w:bookmarkStart w:id="0" w:name="_Toc187846474"/>
       <w:r>
         <w:t>Overview</w:t>
       </w:r>
+      <w:bookmarkEnd w:id="0"/>
     </w:p>
     <w:p>
       <w:pPr>
         <w:pStyle w:val="Heading2"/>
       </w:pPr>
+      <w:bookmarkStart w:id="1" w:name="_Toc187846475"/>
       <w:r>
         <w:t>Concept</w:t>
       </w:r>
+      <w:bookmarkEnd w:id="1"/>
     </w:p>
     <w:p>
       <w:r>
@@ -436,16 +2396,26 @@
         <w:t xml:space="preserve">Deca-Cube </w:t>
       </w:r>
       <w:r>
-        <w:t>is to provide a fun yet challenging experience similar to that of older arcade games.</w:t>
+        <w:t xml:space="preserve">is to provide a fun yet challenging experience </w:t>
+      </w:r>
+      <w:proofErr w:type="gramStart"/>
+      <w:r>
+        <w:t>similar to</w:t>
+      </w:r>
+      <w:proofErr w:type="gramEnd"/>
+      <w:r>
+        <w:t xml:space="preserve"> that of older arcade games.</w:t>
       </w:r>
     </w:p>
     <w:p>
       <w:pPr>
         <w:pStyle w:val="Heading2"/>
       </w:pPr>
+      <w:bookmarkStart w:id="2" w:name="_Toc187846476"/>
       <w:r>
         <w:t>Intended Use</w:t>
       </w:r>
+      <w:bookmarkEnd w:id="2"/>
     </w:p>
     <w:p>
       <w:r>
@@ -468,9 +2438,11 @@
       <w:pPr>
         <w:pStyle w:val="Heading2"/>
       </w:pPr>
+      <w:bookmarkStart w:id="3" w:name="_Toc187846477"/>
       <w:r>
         <w:t>Target Audience</w:t>
       </w:r>
+      <w:bookmarkEnd w:id="3"/>
     </w:p>
     <w:p>
       <w:r>
@@ -484,9 +2456,11 @@
       <w:pPr>
         <w:pStyle w:val="Heading2"/>
       </w:pPr>
+      <w:bookmarkStart w:id="4" w:name="_Toc187846478"/>
       <w:r>
         <w:t>Genre</w:t>
       </w:r>
+      <w:bookmarkEnd w:id="4"/>
     </w:p>
     <w:p>
       <w:r>
@@ -518,17 +2492,21 @@
       <w:pPr>
         <w:pStyle w:val="Heading1"/>
       </w:pPr>
+      <w:bookmarkStart w:id="5" w:name="_Toc187846479"/>
       <w:r>
         <w:t>Gameplay</w:t>
       </w:r>
+      <w:bookmarkEnd w:id="5"/>
     </w:p>
     <w:p>
       <w:pPr>
         <w:pStyle w:val="Heading2"/>
       </w:pPr>
+      <w:bookmarkStart w:id="6" w:name="_Toc187846480"/>
       <w:r>
         <w:t>Story</w:t>
       </w:r>
+      <w:bookmarkEnd w:id="6"/>
     </w:p>
     <w:p>
       <w:r>
@@ -554,9 +2532,11 @@
       <w:pPr>
         <w:pStyle w:val="Heading2"/>
       </w:pPr>
+      <w:bookmarkStart w:id="7" w:name="_Toc187846481"/>
       <w:r>
         <w:t>Objectives</w:t>
       </w:r>
+      <w:bookmarkEnd w:id="7"/>
     </w:p>
     <w:p>
       <w:r>
@@ -576,9 +2556,11 @@
       <w:pPr>
         <w:pStyle w:val="Heading2"/>
       </w:pPr>
+      <w:bookmarkStart w:id="8" w:name="_Toc187846482"/>
       <w:r>
         <w:t>Game Progression</w:t>
       </w:r>
+      <w:bookmarkEnd w:id="8"/>
     </w:p>
     <w:p>
       <w:r>
@@ -606,25 +2588,31 @@
       <w:pPr>
         <w:pStyle w:val="Heading1"/>
       </w:pPr>
+      <w:bookmarkStart w:id="9" w:name="_Toc187846483"/>
       <w:r>
         <w:t>Mechanics</w:t>
       </w:r>
+      <w:bookmarkEnd w:id="9"/>
     </w:p>
     <w:p>
       <w:pPr>
         <w:pStyle w:val="Heading2"/>
       </w:pPr>
+      <w:bookmarkStart w:id="10" w:name="_Toc187846484"/>
       <w:r>
         <w:t>Rules</w:t>
       </w:r>
+      <w:bookmarkEnd w:id="10"/>
     </w:p>
     <w:p>
       <w:pPr>
         <w:pStyle w:val="Heading3"/>
       </w:pPr>
+      <w:bookmarkStart w:id="11" w:name="_Toc187846485"/>
       <w:r>
         <w:t>Time</w:t>
       </w:r>
+      <w:bookmarkEnd w:id="11"/>
     </w:p>
     <w:p>
       <w:r>
@@ -635,9 +2623,11 @@
       <w:pPr>
         <w:pStyle w:val="Heading3"/>
       </w:pPr>
+      <w:bookmarkStart w:id="12" w:name="_Toc187846486"/>
       <w:r>
         <w:t>Collectables</w:t>
       </w:r>
+      <w:bookmarkEnd w:id="12"/>
     </w:p>
     <w:p>
       <w:r>
@@ -648,9 +2638,11 @@
       <w:pPr>
         <w:pStyle w:val="Heading3"/>
       </w:pPr>
+      <w:bookmarkStart w:id="13" w:name="_Toc187846487"/>
       <w:r>
         <w:t>Enemies</w:t>
       </w:r>
+      <w:bookmarkEnd w:id="13"/>
     </w:p>
     <w:p>
       <w:r>
@@ -664,9 +2656,11 @@
       <w:pPr>
         <w:pStyle w:val="Heading3"/>
       </w:pPr>
+      <w:bookmarkStart w:id="14" w:name="_Toc187846488"/>
       <w:r>
         <w:t>Line of Sight</w:t>
       </w:r>
+      <w:bookmarkEnd w:id="14"/>
     </w:p>
     <w:p>
       <w:r>
@@ -680,9 +2674,11 @@
       <w:pPr>
         <w:pStyle w:val="Heading3"/>
       </w:pPr>
+      <w:bookmarkStart w:id="15" w:name="_Toc187846489"/>
       <w:r>
         <w:t>Physics</w:t>
       </w:r>
+      <w:bookmarkEnd w:id="15"/>
     </w:p>
     <w:p>
       <w:r>
@@ -693,9 +2689,11 @@
       <w:pPr>
         <w:pStyle w:val="Heading3"/>
       </w:pPr>
+      <w:bookmarkStart w:id="16" w:name="_Toc187846490"/>
       <w:r>
         <w:t>Movement</w:t>
       </w:r>
+      <w:bookmarkEnd w:id="16"/>
     </w:p>
     <w:p>
       <w:r>
@@ -706,9 +2704,11 @@
       <w:pPr>
         <w:pStyle w:val="Heading3"/>
       </w:pPr>
+      <w:bookmarkStart w:id="17" w:name="_Toc187846491"/>
       <w:r>
         <w:t>Economy</w:t>
       </w:r>
+      <w:bookmarkEnd w:id="17"/>
     </w:p>
     <w:p>
       <w:r>
@@ -722,17 +2722,21 @@
       <w:pPr>
         <w:pStyle w:val="Heading1"/>
       </w:pPr>
+      <w:bookmarkStart w:id="18" w:name="_Toc187846492"/>
       <w:r>
         <w:t>Characters and Opponents</w:t>
       </w:r>
+      <w:bookmarkEnd w:id="18"/>
     </w:p>
     <w:p>
       <w:pPr>
         <w:pStyle w:val="Heading2"/>
       </w:pPr>
+      <w:bookmarkStart w:id="19" w:name="_Toc187846493"/>
       <w:r>
         <w:t>Player Avatar</w:t>
       </w:r>
+      <w:bookmarkEnd w:id="19"/>
     </w:p>
     <w:p>
       <w:r>
@@ -743,9 +2747,11 @@
       <w:pPr>
         <w:pStyle w:val="Heading2"/>
       </w:pPr>
+      <w:bookmarkStart w:id="20" w:name="_Toc187846494"/>
       <w:r>
         <w:t>Enemies</w:t>
       </w:r>
+      <w:bookmarkEnd w:id="20"/>
     </w:p>
     <w:p>
       <w:pPr>
@@ -796,7 +2802,15 @@
     </w:p>
     <w:p>
       <w:r>
-        <w:t>A slow-moving Circle that likes to hang around areas where collectables are. If Robert comes in proximity of a collectable the Defender is watching, it will attempt to catch Robert. If Robert leaves the proximity, the Defender will return to its patrol. If Robert gets the collectable, the Defender enters an “angry” state, and tries to chase Robert until he leaves the area or is killed. Afterwards, the Defender will find another collectable to patrol.</w:t>
+        <w:t xml:space="preserve">A slow-moving Circle that likes to hang around areas where collectables are. If Robert comes in proximity of a collectable the Defender is watching, it will attempt to catch Robert. If Robert leaves the proximity, the Defender will return to its patrol. If Robert gets the collectable, the Defender enters an “angry” </w:t>
+      </w:r>
+      <w:proofErr w:type="gramStart"/>
+      <w:r>
+        <w:t>state, and</w:t>
+      </w:r>
+      <w:proofErr w:type="gramEnd"/>
+      <w:r>
+        <w:t xml:space="preserve"> tries to chase Robert until he leaves the area or is killed. Afterwards, the Defender will find another collectable to patrol.</w:t>
       </w:r>
     </w:p>
     <w:p>
@@ -822,7 +2836,15 @@
     </w:p>
     <w:p>
       <w:r>
-        <w:t>A crescent and gibbous shape pair. Each will wander around the cube, searching for Robert. When one finds him, the other is immediately aware of his location, and will attempt to ambush Robert. Similar to the Stalker, however, Sun and Moon will lose interest if neither one of them sees him for more than five seconds.</w:t>
+        <w:t xml:space="preserve">A crescent and gibbous shape pair. Each will wander around the cube, searching for Robert. When one finds him, the other is immediately aware of his location, and will attempt to ambush Robert. </w:t>
+      </w:r>
+      <w:proofErr w:type="gramStart"/>
+      <w:r>
+        <w:t>Similar to</w:t>
+      </w:r>
+      <w:proofErr w:type="gramEnd"/>
+      <w:r>
+        <w:t xml:space="preserve"> the Stalker, however, Sun and Moon will lose interest if neither one of them sees him for more than five seconds.</w:t>
       </w:r>
     </w:p>
     <w:p>
@@ -842,9 +2864,11 @@
       <w:pPr>
         <w:pStyle w:val="Heading3"/>
       </w:pPr>
+      <w:bookmarkStart w:id="21" w:name="_Toc187846495"/>
       <w:r>
         <w:t>Aggression Levels</w:t>
       </w:r>
+      <w:bookmarkEnd w:id="21"/>
     </w:p>
     <w:p>
       <w:r>
@@ -926,24 +2950,36 @@
     </w:p>
     <w:p>
       <w:r>
-        <w:t>At 60 seconds, Sun and Moon will begin to search faster. At 150 seconds, both of them will be alerted when Robert enters the Revenant’s line of sight.</w:t>
+        <w:t xml:space="preserve">At 60 seconds, Sun and Moon will begin to search faster. At 150 seconds, </w:t>
+      </w:r>
+      <w:proofErr w:type="gramStart"/>
+      <w:r>
+        <w:t>both of them</w:t>
+      </w:r>
+      <w:proofErr w:type="gramEnd"/>
+      <w:r>
+        <w:t xml:space="preserve"> will be alerted when Robert enters the Revenant’s line of sight.</w:t>
       </w:r>
     </w:p>
     <w:p>
       <w:pPr>
         <w:pStyle w:val="Heading1"/>
       </w:pPr>
+      <w:bookmarkStart w:id="22" w:name="_Toc187846496"/>
       <w:r>
         <w:t>User Interface</w:t>
       </w:r>
+      <w:bookmarkEnd w:id="22"/>
     </w:p>
     <w:p>
       <w:pPr>
         <w:pStyle w:val="Heading2"/>
       </w:pPr>
+      <w:bookmarkStart w:id="23" w:name="_Toc187846497"/>
       <w:r>
         <w:t>Title Screen</w:t>
       </w:r>
+      <w:bookmarkEnd w:id="23"/>
     </w:p>
     <w:p>
       <w:r>
@@ -954,9 +2990,11 @@
       <w:pPr>
         <w:pStyle w:val="Heading2"/>
       </w:pPr>
+      <w:bookmarkStart w:id="24" w:name="_Toc187846498"/>
       <w:r>
         <w:t>Scoreboard</w:t>
       </w:r>
+      <w:bookmarkEnd w:id="24"/>
     </w:p>
     <w:p>
       <w:r>
@@ -967,9 +3005,11 @@
       <w:pPr>
         <w:pStyle w:val="Heading2"/>
       </w:pPr>
+      <w:bookmarkStart w:id="25" w:name="_Toc187846499"/>
       <w:r>
         <w:t>In-game GUI</w:t>
       </w:r>
+      <w:bookmarkEnd w:id="25"/>
     </w:p>
     <w:p>
       <w:r>
@@ -980,26 +3020,43 @@
       <w:pPr>
         <w:pStyle w:val="Heading2"/>
       </w:pPr>
+      <w:bookmarkStart w:id="26" w:name="_Toc187846500"/>
       <w:r>
         <w:t>Audio</w:t>
       </w:r>
-    </w:p>
-    <w:p>
-      <w:r>
-        <w:t>All audio will be in an 8-bit style. The title screen and scoreboard will have the game’s main theme, while the level will have a separate them. When items are collected, enemies are enraged, the player wins, or Robert dies, a corresponding sound will be played.</w:t>
+      <w:bookmarkEnd w:id="26"/>
+    </w:p>
+    <w:p>
+      <w:r>
+        <w:t xml:space="preserve">All </w:t>
+      </w:r>
+      <w:proofErr w:type="gramStart"/>
+      <w:r>
+        <w:t>audio</w:t>
+      </w:r>
+      <w:proofErr w:type="gramEnd"/>
+      <w:r>
+        <w:t xml:space="preserve"> will be in an 8-bit style. The title screen and scoreboard will have the game’s main theme, while the level will have a separate them. When items are collected, enemies are enraged, the player wins, or Robert dies, a corresponding sound will be played.</w:t>
       </w:r>
     </w:p>
     <w:p>
       <w:pPr>
         <w:pStyle w:val="Heading2"/>
       </w:pPr>
+      <w:bookmarkStart w:id="27" w:name="_Toc187846501"/>
       <w:r>
         <w:t>Graphics</w:t>
       </w:r>
-    </w:p>
-    <w:p>
-      <w:r>
-        <w:t>All of the game’s graphics will be in 8-bit pixel art.</w:t>
+      <w:bookmarkEnd w:id="27"/>
+    </w:p>
+    <w:p>
+      <w:proofErr w:type="gramStart"/>
+      <w:r>
+        <w:t>All of</w:t>
+      </w:r>
+      <w:proofErr w:type="gramEnd"/>
+      <w:r>
+        <w:t xml:space="preserve"> the game’s graphics will be in 8-bit pixel art.</w:t>
       </w:r>
     </w:p>
     <w:sectPr>
@@ -2165,6 +4222,75 @@
       </w:tblBorders>
     </w:tblPr>
   </w:style>
+  <w:style w:type="paragraph" w:styleId="TOCHeading">
+    <w:name w:val="TOC Heading"/>
+    <w:basedOn w:val="Heading1"/>
+    <w:next w:val="Normal"/>
+    <w:uiPriority w:val="39"/>
+    <w:unhideWhenUsed/>
+    <w:qFormat/>
+    <w:rsid w:val="00A00EE6"/>
+    <w:pPr>
+      <w:spacing w:before="240" w:after="0"/>
+      <w:outlineLvl w:val="9"/>
+    </w:pPr>
+    <w:rPr>
+      <w:kern w:val="0"/>
+      <w:sz w:val="32"/>
+      <w:szCs w:val="32"/>
+      <w:lang w:val="en-US"/>
+      <w14:ligatures w14:val="none"/>
+    </w:rPr>
+  </w:style>
+  <w:style w:type="paragraph" w:styleId="TOC1">
+    <w:name w:val="toc 1"/>
+    <w:basedOn w:val="Normal"/>
+    <w:next w:val="Normal"/>
+    <w:autoRedefine/>
+    <w:uiPriority w:val="39"/>
+    <w:unhideWhenUsed/>
+    <w:rsid w:val="00A00EE6"/>
+    <w:pPr>
+      <w:spacing w:after="100"/>
+    </w:pPr>
+  </w:style>
+  <w:style w:type="paragraph" w:styleId="TOC2">
+    <w:name w:val="toc 2"/>
+    <w:basedOn w:val="Normal"/>
+    <w:next w:val="Normal"/>
+    <w:autoRedefine/>
+    <w:uiPriority w:val="39"/>
+    <w:unhideWhenUsed/>
+    <w:rsid w:val="00A00EE6"/>
+    <w:pPr>
+      <w:spacing w:after="100"/>
+      <w:ind w:left="220"/>
+    </w:pPr>
+  </w:style>
+  <w:style w:type="paragraph" w:styleId="TOC3">
+    <w:name w:val="toc 3"/>
+    <w:basedOn w:val="Normal"/>
+    <w:next w:val="Normal"/>
+    <w:autoRedefine/>
+    <w:uiPriority w:val="39"/>
+    <w:unhideWhenUsed/>
+    <w:rsid w:val="00A00EE6"/>
+    <w:pPr>
+      <w:spacing w:after="100"/>
+      <w:ind w:left="440"/>
+    </w:pPr>
+  </w:style>
+  <w:style w:type="character" w:styleId="Hyperlink">
+    <w:name w:val="Hyperlink"/>
+    <w:basedOn w:val="DefaultParagraphFont"/>
+    <w:uiPriority w:val="99"/>
+    <w:unhideWhenUsed/>
+    <w:rsid w:val="00A00EE6"/>
+    <w:rPr>
+      <w:color w:val="467886" w:themeColor="hyperlink"/>
+      <w:u w:val="single"/>
+    </w:rPr>
+  </w:style>
 </w:styles>
 </file>
 

</xml_diff>